<commit_message>
Edicion documentos de pruebas
</commit_message>
<xml_diff>
--- a/5. Pruebas/plan de Pruebas.docx
+++ b/5. Pruebas/plan de Pruebas.docx
@@ -1216,7 +1216,6 @@
               </w:rPr>
               <w:t xml:space="preserve"> 2338321</w:t>
             </w:r>
-            <w:proofErr w:type="gramStart"/>
             <w:r>
               <w:rPr>
                 <w:rFonts w:ascii="Arial" w:eastAsia="Times New Roman" w:hAnsi="Arial" w:cs="Arial"/>
@@ -1225,9 +1224,8 @@
                 <w:szCs w:val="20"/>
                 <w:lang w:eastAsia="es-VE"/>
               </w:rPr>
-              <w:t>-  Proyecto</w:t>
+              <w:t>- Proyecto</w:t>
             </w:r>
-            <w:proofErr w:type="gramEnd"/>
             <w:r>
               <w:rPr>
                 <w:rFonts w:ascii="Arial" w:eastAsia="Times New Roman" w:hAnsi="Arial" w:cs="Arial"/>
@@ -1236,20 +1234,8 @@
                 <w:szCs w:val="20"/>
                 <w:lang w:eastAsia="es-VE"/>
               </w:rPr>
-              <w:t xml:space="preserve"> </w:t>
+              <w:t xml:space="preserve"> Wuky</w:t>
             </w:r>
-            <w:proofErr w:type="spellStart"/>
-            <w:r>
-              <w:rPr>
-                <w:rFonts w:ascii="Arial" w:eastAsia="Times New Roman" w:hAnsi="Arial" w:cs="Arial"/>
-                <w:color w:val="000000"/>
-                <w:sz w:val="20"/>
-                <w:szCs w:val="20"/>
-                <w:lang w:eastAsia="es-VE"/>
-              </w:rPr>
-              <w:t>Wuky</w:t>
-            </w:r>
-            <w:proofErr w:type="spellEnd"/>
           </w:p>
         </w:tc>
       </w:tr>
@@ -1424,7 +1410,6 @@
                 <w:lang w:eastAsia="es-VE"/>
               </w:rPr>
             </w:pPr>
-            <w:proofErr w:type="spellStart"/>
             <w:r>
               <w:rPr>
                 <w:rFonts w:ascii="Arial" w:eastAsia="Times New Roman" w:hAnsi="Arial" w:cs="Arial"/>
@@ -1435,7 +1420,6 @@
               </w:rPr>
               <w:t>Wuky</w:t>
             </w:r>
-            <w:proofErr w:type="spellEnd"/>
           </w:p>
         </w:tc>
       </w:tr>
@@ -2584,20 +2568,6 @@
     </w:p>
     <w:p>
       <w:pPr>
-        <w:pStyle w:val="Prrafodelista"/>
-        <w:ind w:left="426"/>
-        <w:rPr>
-          <w:rFonts w:ascii="Arial" w:hAnsi="Arial" w:cs="Arial"/>
-          <w:b/>
-          <w:bCs/>
-          <w:sz w:val="20"/>
-          <w:szCs w:val="20"/>
-          <w:lang w:val="es-MX"/>
-        </w:rPr>
-      </w:pPr>
-    </w:p>
-    <w:p>
-      <w:pPr>
         <w:shd w:val="clear" w:color="auto" w:fill="FFFFFF"/>
         <w:spacing w:after="0" w:line="240" w:lineRule="auto"/>
         <w:ind w:left="426"/>
@@ -2882,15 +2852,7 @@
           <w:sz w:val="20"/>
           <w:szCs w:val="20"/>
         </w:rPr>
-        <w:t>d</w:t>
-      </w:r>
-      <w:r>
-        <w:rPr>
-          <w:rFonts w:ascii="Arial" w:hAnsi="Arial" w:cs="Arial"/>
-          <w:sz w:val="20"/>
-          <w:szCs w:val="20"/>
-        </w:rPr>
-        <w:t>el Sistema de Información Web</w:t>
+        <w:t>del Sistema de Información Web</w:t>
       </w:r>
       <w:r>
         <w:rPr>
@@ -2906,8 +2868,17 @@
           <w:sz w:val="20"/>
           <w:szCs w:val="20"/>
         </w:rPr>
-        <w:t xml:space="preserve">en tiempo de respuesta, se utilizará la herramienta </w:t>
-      </w:r>
+        <w:t>en tiempo de respuesta, se utilizará la herramienta</w:t>
+      </w:r>
+      <w:r>
+        <w:rPr>
+          <w:rFonts w:ascii="Arial" w:hAnsi="Arial" w:cs="Arial"/>
+          <w:sz w:val="20"/>
+          <w:szCs w:val="20"/>
+        </w:rPr>
+        <w:t xml:space="preserve"> </w:t>
+      </w:r>
+      <w:proofErr w:type="spellStart"/>
       <w:r>
         <w:rPr>
           <w:rFonts w:ascii="Arial" w:hAnsi="Arial" w:cs="Arial"/>
@@ -2918,6 +2889,7 @@
         </w:rPr>
         <w:t>Selenium</w:t>
       </w:r>
+      <w:proofErr w:type="spellEnd"/>
       <w:r>
         <w:rPr>
           <w:rFonts w:ascii="Arial" w:hAnsi="Arial" w:cs="Arial"/>
@@ -3052,6 +3024,14 @@
         </w:rPr>
         <w:t>, elaborándose en un paquete de Prueba para probar las funcionalidades de cada uno de los métodos. Como rango de aceptación, estas pruebas deben devolver una aserción del 100%</w:t>
       </w:r>
+      <w:r>
+        <w:rPr>
+          <w:rFonts w:ascii="Arial" w:hAnsi="Arial" w:cs="Arial"/>
+          <w:sz w:val="20"/>
+          <w:szCs w:val="20"/>
+        </w:rPr>
+        <w:t>.</w:t>
+      </w:r>
     </w:p>
     <w:p>
       <w:pPr>
@@ -3383,7 +3363,6 @@
           <w:szCs w:val="20"/>
           <w:lang w:val="es-MX"/>
         </w:rPr>
-        <w:lastRenderedPageBreak/>
         <w:t>Prueba 001</w:t>
       </w:r>
     </w:p>
@@ -3409,9 +3388,9 @@
           <w:szCs w:val="20"/>
           <w:lang w:val="es-MX"/>
         </w:rPr>
+        <w:lastRenderedPageBreak/>
         <w:t xml:space="preserve">Caso de prueba de Validar la consulta y la lista de las </w:t>
       </w:r>
-      <w:proofErr w:type="spellStart"/>
       <w:r>
         <w:rPr>
           <w:rFonts w:ascii="Arial" w:hAnsi="Arial" w:cs="Arial"/>
@@ -3421,9 +3400,8 @@
           <w:szCs w:val="20"/>
           <w:lang w:val="es-MX"/>
         </w:rPr>
-        <w:t>Categorias</w:t>
-      </w:r>
-      <w:proofErr w:type="spellEnd"/>
+        <w:t>Categorías</w:t>
+      </w:r>
     </w:p>
     <w:p>
       <w:pPr>
@@ -3781,6 +3759,7 @@
         </v:shapetype>
         <v:shape id="WordPictureWatermark118398407" o:spid="_x0000_s1030" type="#_x0000_t75" style="position:absolute;margin-left:0;margin-top:0;width:441.35pt;height:439.6pt;z-index:-251657216;mso-position-horizontal:center;mso-position-horizontal-relative:margin;mso-position-vertical:center;mso-position-vertical-relative:margin" o:allowincell="f">
           <v:imagedata r:id="rId1" o:title="WUKY LOGO" gain="19661f" blacklevel="22938f"/>
+          <w10:wrap anchorx="margin" anchory="margin"/>
         </v:shape>
       </w:pict>
     </w:r>
@@ -3820,6 +3799,7 @@
         </v:shapetype>
         <v:shape id="WordPictureWatermark118398408" o:spid="_x0000_s1031" type="#_x0000_t75" style="position:absolute;margin-left:0;margin-top:0;width:441.35pt;height:439.6pt;z-index:-251656192;mso-position-horizontal:center;mso-position-horizontal-relative:margin;mso-position-vertical:center;mso-position-vertical-relative:margin" o:allowincell="f">
           <v:imagedata r:id="rId1" o:title="WUKY LOGO" gain="19661f" blacklevel="22938f"/>
+          <w10:wrap anchorx="margin" anchory="margin"/>
         </v:shape>
       </w:pict>
     </w:r>
@@ -3859,6 +3839,7 @@
         </v:shapetype>
         <v:shape id="WordPictureWatermark118398406" o:spid="_x0000_s1029" type="#_x0000_t75" style="position:absolute;margin-left:0;margin-top:0;width:441.35pt;height:439.6pt;z-index:-251658240;mso-position-horizontal:center;mso-position-horizontal-relative:margin;mso-position-vertical:center;mso-position-vertical-relative:margin" o:allowincell="f">
           <v:imagedata r:id="rId1" o:title="WUKY LOGO" gain="19661f" blacklevel="22938f"/>
+          <w10:wrap anchorx="margin" anchory="margin"/>
         </v:shape>
       </w:pict>
     </w:r>

</xml_diff>